<commit_message>
updated with EBIs accession for the scaffolds - they might change if I can ever force an update with sodding proteins in
</commit_message>
<xml_diff>
--- a/manuscript/tables/supplementary/table_s2_possible_contamination_scaffolds.docx
+++ b/manuscript/tables/supplementary/table_s2_possible_contamination_scaffolds.docx
@@ -1,6 +1,6 @@
 
 <file path=word/document.xml><?xml version="1.0" encoding="utf-8"?>
-<w:document xmlns:wpc="http://schemas.microsoft.com/office/word/2010/wordprocessingCanvas" xmlns:mo="http://schemas.microsoft.com/office/mac/office/2008/main" xmlns:mc="http://schemas.openxmlformats.org/markup-compatibility/2006" xmlns:mv="urn:schemas-microsoft-com:mac:vml" xmlns:o="urn:schemas-microsoft-com:office:office" xmlns:r="http://schemas.openxmlformats.org/officeDocument/2006/relationships" xmlns:m="http://schemas.openxmlformats.org/officeDocument/2006/math" xmlns:v="urn:schemas-microsoft-com:vml" xmlns:wp14="http://schemas.microsoft.com/office/word/2010/wordprocessingDrawing" xmlns:wp="http://schemas.openxmlformats.org/drawingml/2006/wordprocessingDrawing" xmlns:w10="urn:schemas-microsoft-com:office:word" xmlns:w="http://schemas.openxmlformats.org/wordprocessingml/2006/main" xmlns:w14="http://schemas.microsoft.com/office/word/2010/wordml" xmlns:w15="http://schemas.microsoft.com/office/word/2012/wordml" xmlns:wpg="http://schemas.microsoft.com/office/word/2010/wordprocessingGroup" xmlns:wpi="http://schemas.microsoft.com/office/word/2010/wordprocessingInk" xmlns:wne="http://schemas.microsoft.com/office/word/2006/wordml" xmlns:wps="http://schemas.microsoft.com/office/word/2010/wordprocessingShape" mc:Ignorable="w14 w15 wp14">
+<w:document xmlns:wpc="http://schemas.microsoft.com/office/word/2010/wordprocessingCanvas" xmlns:mc="http://schemas.openxmlformats.org/markup-compatibility/2006" xmlns:o="urn:schemas-microsoft-com:office:office" xmlns:r="http://schemas.openxmlformats.org/officeDocument/2006/relationships" xmlns:m="http://schemas.openxmlformats.org/officeDocument/2006/math" xmlns:v="urn:schemas-microsoft-com:vml" xmlns:wp14="http://schemas.microsoft.com/office/word/2010/wordprocessingDrawing" xmlns:wp="http://schemas.openxmlformats.org/drawingml/2006/wordprocessingDrawing" xmlns:w10="urn:schemas-microsoft-com:office:word" xmlns:w="http://schemas.openxmlformats.org/wordprocessingml/2006/main" xmlns:w14="http://schemas.microsoft.com/office/word/2010/wordml" xmlns:w15="http://schemas.microsoft.com/office/word/2012/wordml" xmlns:wpg="http://schemas.microsoft.com/office/word/2010/wordprocessingGroup" xmlns:wpi="http://schemas.microsoft.com/office/word/2010/wordprocessingInk" xmlns:wne="http://schemas.microsoft.com/office/word/2006/wordml" xmlns:wps="http://schemas.microsoft.com/office/word/2010/wordprocessingShape" mc:Ignorable="w14 w15 wp14">
   <w:body>
     <w:p>
       <w:pPr>
@@ -69,14 +69,14 @@
         <w:tblLook w:val="0400" w:firstRow="0" w:lastRow="0" w:firstColumn="0" w:lastColumn="0" w:noHBand="0" w:noVBand="1"/>
       </w:tblPr>
       <w:tblGrid>
-        <w:gridCol w:w="1384"/>
-        <w:gridCol w:w="1843"/>
+        <w:gridCol w:w="1675"/>
+        <w:gridCol w:w="1552"/>
         <w:gridCol w:w="6095"/>
       </w:tblGrid>
       <w:tr>
         <w:tc>
           <w:tcPr>
-            <w:tcW w:w="1384" w:type="dxa"/>
+            <w:tcW w:w="1675" w:type="dxa"/>
             <w:tcBorders>
               <w:bottom w:val="single" w:sz="4" w:space="0" w:color="000000"/>
             </w:tcBorders>
@@ -101,7 +101,7 @@
         </w:tc>
         <w:tc>
           <w:tcPr>
-            <w:tcW w:w="1843" w:type="dxa"/>
+            <w:tcW w:w="1552" w:type="dxa"/>
             <w:tcBorders>
               <w:bottom w:val="single" w:sz="4" w:space="0" w:color="000000"/>
             </w:tcBorders>
@@ -184,7 +184,7 @@
       <w:tr>
         <w:tc>
           <w:tcPr>
-            <w:tcW w:w="1384" w:type="dxa"/>
+            <w:tcW w:w="1675" w:type="dxa"/>
             <w:tcBorders>
               <w:top w:val="single" w:sz="4" w:space="0" w:color="000000"/>
             </w:tcBorders>
@@ -202,13 +202,13 @@
                 <w:szCs w:val="18"/>
                 <w:lang w:val="en-GB"/>
               </w:rPr>
-              <w:t>6360</w:t>
-            </w:r>
-          </w:p>
-        </w:tc>
-        <w:tc>
-          <w:tcPr>
-            <w:tcW w:w="1843" w:type="dxa"/>
+              <w:t>FLMG01003949</w:t>
+            </w:r>
+          </w:p>
+        </w:tc>
+        <w:tc>
+          <w:tcPr>
+            <w:tcW w:w="1552" w:type="dxa"/>
             <w:tcBorders>
               <w:top w:val="single" w:sz="4" w:space="0" w:color="000000"/>
             </w:tcBorders>
@@ -310,28 +310,28 @@
       <w:tr>
         <w:tc>
           <w:tcPr>
-            <w:tcW w:w="1384" w:type="dxa"/>
-          </w:tcPr>
-          <w:p>
-            <w:pPr>
-              <w:spacing w:line="360" w:lineRule="auto"/>
-              <w:rPr>
-                <w:lang w:val="en-GB"/>
-              </w:rPr>
-            </w:pPr>
-            <w:r>
-              <w:rPr>
-                <w:sz w:val="18"/>
-                <w:szCs w:val="18"/>
-                <w:lang w:val="en-GB"/>
-              </w:rPr>
-              <w:t>5839</w:t>
-            </w:r>
-          </w:p>
-        </w:tc>
-        <w:tc>
-          <w:tcPr>
-            <w:tcW w:w="1843" w:type="dxa"/>
+            <w:tcW w:w="1675" w:type="dxa"/>
+          </w:tcPr>
+          <w:p>
+            <w:pPr>
+              <w:spacing w:line="360" w:lineRule="auto"/>
+              <w:rPr>
+                <w:lang w:val="en-GB"/>
+              </w:rPr>
+            </w:pPr>
+            <w:r>
+              <w:rPr>
+                <w:sz w:val="18"/>
+                <w:szCs w:val="18"/>
+                <w:lang w:val="en-GB"/>
+              </w:rPr>
+              <w:t>FLMG01003818</w:t>
+            </w:r>
+          </w:p>
+        </w:tc>
+        <w:tc>
+          <w:tcPr>
+            <w:tcW w:w="1552" w:type="dxa"/>
           </w:tcPr>
           <w:p>
             <w:pPr>
@@ -416,28 +416,28 @@
       <w:tr>
         <w:tc>
           <w:tcPr>
-            <w:tcW w:w="1384" w:type="dxa"/>
-          </w:tcPr>
-          <w:p>
-            <w:pPr>
-              <w:spacing w:line="360" w:lineRule="auto"/>
-              <w:rPr>
-                <w:lang w:val="en-GB"/>
-              </w:rPr>
-            </w:pPr>
-            <w:r>
-              <w:rPr>
-                <w:sz w:val="18"/>
-                <w:szCs w:val="18"/>
-                <w:lang w:val="en-GB"/>
-              </w:rPr>
-              <w:t>50234</w:t>
-            </w:r>
-          </w:p>
-        </w:tc>
-        <w:tc>
-          <w:tcPr>
-            <w:tcW w:w="1843" w:type="dxa"/>
+            <w:tcW w:w="1675" w:type="dxa"/>
+          </w:tcPr>
+          <w:p>
+            <w:pPr>
+              <w:spacing w:line="360" w:lineRule="auto"/>
+              <w:rPr>
+                <w:lang w:val="en-GB"/>
+              </w:rPr>
+            </w:pPr>
+            <w:r>
+              <w:rPr>
+                <w:sz w:val="18"/>
+                <w:szCs w:val="18"/>
+                <w:lang w:val="en-GB"/>
+              </w:rPr>
+              <w:t>FLMG01003472</w:t>
+            </w:r>
+          </w:p>
+        </w:tc>
+        <w:tc>
+          <w:tcPr>
+            <w:tcW w:w="1552" w:type="dxa"/>
           </w:tcPr>
           <w:p>
             <w:pPr>
@@ -527,28 +527,28 @@
       <w:tr>
         <w:tc>
           <w:tcPr>
-            <w:tcW w:w="1384" w:type="dxa"/>
-          </w:tcPr>
-          <w:p>
-            <w:pPr>
-              <w:spacing w:line="360" w:lineRule="auto"/>
-              <w:rPr>
-                <w:lang w:val="en-GB"/>
-              </w:rPr>
-            </w:pPr>
-            <w:r>
-              <w:rPr>
-                <w:sz w:val="18"/>
-                <w:szCs w:val="18"/>
-                <w:lang w:val="en-GB"/>
-              </w:rPr>
-              <w:t>15226</w:t>
-            </w:r>
-          </w:p>
-        </w:tc>
-        <w:tc>
-          <w:tcPr>
-            <w:tcW w:w="1843" w:type="dxa"/>
+            <w:tcW w:w="1675" w:type="dxa"/>
+          </w:tcPr>
+          <w:p>
+            <w:pPr>
+              <w:spacing w:line="360" w:lineRule="auto"/>
+              <w:rPr>
+                <w:lang w:val="en-GB"/>
+              </w:rPr>
+            </w:pPr>
+            <w:r>
+              <w:rPr>
+                <w:sz w:val="18"/>
+                <w:szCs w:val="18"/>
+                <w:lang w:val="en-GB"/>
+              </w:rPr>
+              <w:t>FLMG01000834</w:t>
+            </w:r>
+          </w:p>
+        </w:tc>
+        <w:tc>
+          <w:tcPr>
+            <w:tcW w:w="1552" w:type="dxa"/>
           </w:tcPr>
           <w:p>
             <w:pPr>
@@ -665,7 +665,7 @@
       <w:tr>
         <w:tc>
           <w:tcPr>
-            <w:tcW w:w="1384" w:type="dxa"/>
+            <w:tcW w:w="1675" w:type="dxa"/>
           </w:tcPr>
           <w:p>
             <w:pPr>
@@ -681,13 +681,13 @@
                 <w:szCs w:val="18"/>
                 <w:lang w:val="en-GB"/>
               </w:rPr>
-              <w:t>15976</w:t>
-            </w:r>
-          </w:p>
-        </w:tc>
-        <w:tc>
-          <w:tcPr>
-            <w:tcW w:w="1843" w:type="dxa"/>
+              <w:t>FLMG01000928</w:t>
+            </w:r>
+          </w:p>
+        </w:tc>
+        <w:tc>
+          <w:tcPr>
+            <w:tcW w:w="1552" w:type="dxa"/>
           </w:tcPr>
           <w:p>
             <w:pPr>
@@ -764,7 +764,7 @@
       <w:tr>
         <w:tc>
           <w:tcPr>
-            <w:tcW w:w="1384" w:type="dxa"/>
+            <w:tcW w:w="1675" w:type="dxa"/>
           </w:tcPr>
           <w:p>
             <w:pPr>
@@ -780,13 +780,13 @@
                 <w:szCs w:val="18"/>
                 <w:lang w:val="en-GB"/>
               </w:rPr>
-              <w:t>49241</w:t>
-            </w:r>
-          </w:p>
-        </w:tc>
-        <w:tc>
-          <w:tcPr>
-            <w:tcW w:w="1843" w:type="dxa"/>
+              <w:t>FLMG01003411</w:t>
+            </w:r>
+          </w:p>
+        </w:tc>
+        <w:tc>
+          <w:tcPr>
+            <w:tcW w:w="1552" w:type="dxa"/>
           </w:tcPr>
           <w:p>
             <w:pPr>
@@ -862,7 +862,7 @@
       <w:tr>
         <w:tc>
           <w:tcPr>
-            <w:tcW w:w="1384" w:type="dxa"/>
+            <w:tcW w:w="1675" w:type="dxa"/>
           </w:tcPr>
           <w:p>
             <w:pPr>
@@ -878,13 +878,13 @@
                 <w:szCs w:val="18"/>
                 <w:lang w:val="en-GB"/>
               </w:rPr>
-              <w:t>2515</w:t>
-            </w:r>
-          </w:p>
-        </w:tc>
-        <w:tc>
-          <w:tcPr>
-            <w:tcW w:w="1843" w:type="dxa"/>
+              <w:t>FLMG01001818</w:t>
+            </w:r>
+          </w:p>
+        </w:tc>
+        <w:tc>
+          <w:tcPr>
+            <w:tcW w:w="1552" w:type="dxa"/>
           </w:tcPr>
           <w:p>
             <w:pPr>
@@ -960,7 +960,7 @@
       <w:tr>
         <w:tc>
           <w:tcPr>
-            <w:tcW w:w="1384" w:type="dxa"/>
+            <w:tcW w:w="1675" w:type="dxa"/>
           </w:tcPr>
           <w:p>
             <w:pPr>
@@ -976,13 +976,13 @@
                 <w:szCs w:val="18"/>
                 <w:lang w:val="en-GB"/>
               </w:rPr>
-              <w:t>51479</w:t>
-            </w:r>
-          </w:p>
-        </w:tc>
-        <w:tc>
-          <w:tcPr>
-            <w:tcW w:w="1843" w:type="dxa"/>
+              <w:t>FLMG01003558</w:t>
+            </w:r>
+          </w:p>
+        </w:tc>
+        <w:tc>
+          <w:tcPr>
+            <w:tcW w:w="1552" w:type="dxa"/>
           </w:tcPr>
           <w:p>
             <w:pPr>
@@ -1062,7 +1062,7 @@
       <w:tr>
         <w:tc>
           <w:tcPr>
-            <w:tcW w:w="1384" w:type="dxa"/>
+            <w:tcW w:w="1675" w:type="dxa"/>
             <w:tcBorders>
               <w:bottom w:val="single" w:sz="4" w:space="0" w:color="000000"/>
             </w:tcBorders>
@@ -1081,13 +1081,13 @@
                 <w:szCs w:val="18"/>
                 <w:lang w:val="en-GB"/>
               </w:rPr>
-              <w:t>13902</w:t>
-            </w:r>
-          </w:p>
-        </w:tc>
-        <w:tc>
-          <w:tcPr>
-            <w:tcW w:w="1843" w:type="dxa"/>
+              <w:t>FLMG01000645</w:t>
+            </w:r>
+          </w:p>
+        </w:tc>
+        <w:tc>
+          <w:tcPr>
+            <w:tcW w:w="1552" w:type="dxa"/>
             <w:tcBorders>
               <w:bottom w:val="single" w:sz="4" w:space="0" w:color="000000"/>
             </w:tcBorders>
@@ -1235,7 +1235,7 @@
     </w:rPrDefault>
     <w:pPrDefault/>
   </w:docDefaults>
-  <w:latentStyles w:defLockedState="0" w:defUIPriority="99" w:defSemiHidden="0" w:defUnhideWhenUsed="0" w:defQFormat="0" w:count="382">
+  <w:latentStyles w:defLockedState="0" w:defUIPriority="99" w:defSemiHidden="0" w:defUnhideWhenUsed="0" w:defQFormat="0" w:count="371">
     <w:lsdException w:name="Normal" w:uiPriority="0" w:qFormat="1"/>
     <w:lsdException w:name="heading 1" w:uiPriority="9" w:qFormat="1"/>
     <w:lsdException w:name="heading 2" w:semiHidden="1" w:uiPriority="9" w:unhideWhenUsed="1" w:qFormat="1"/>
@@ -1392,15 +1392,6 @@
     <w:lsdException w:name="Balloon Text" w:semiHidden="1" w:unhideWhenUsed="1"/>
     <w:lsdException w:name="Table Grid" w:uiPriority="39"/>
     <w:lsdException w:name="Table Theme" w:semiHidden="1" w:unhideWhenUsed="1"/>
-    <w:lsdException w:name="Note Level 1" w:semiHidden="1" w:unhideWhenUsed="1"/>
-    <w:lsdException w:name="Note Level 2" w:semiHidden="1" w:unhideWhenUsed="1"/>
-    <w:lsdException w:name="Note Level 3" w:semiHidden="1" w:unhideWhenUsed="1"/>
-    <w:lsdException w:name="Note Level 4" w:semiHidden="1" w:unhideWhenUsed="1"/>
-    <w:lsdException w:name="Note Level 5" w:semiHidden="1" w:unhideWhenUsed="1"/>
-    <w:lsdException w:name="Note Level 6" w:semiHidden="1" w:unhideWhenUsed="1"/>
-    <w:lsdException w:name="Note Level 7" w:semiHidden="1" w:unhideWhenUsed="1"/>
-    <w:lsdException w:name="Note Level 8" w:semiHidden="1" w:unhideWhenUsed="1"/>
-    <w:lsdException w:name="Note Level 9" w:semiHidden="1" w:unhideWhenUsed="1"/>
     <w:lsdException w:name="Placeholder Text" w:semiHidden="1"/>
     <w:lsdException w:name="No Spacing" w:uiPriority="1" w:qFormat="1"/>
     <w:lsdException w:name="Light Shading" w:uiPriority="60"/>
@@ -1616,8 +1607,6 @@
     <w:lsdException w:name="List Table 5 Dark Accent 6" w:uiPriority="50"/>
     <w:lsdException w:name="List Table 6 Colorful Accent 6" w:uiPriority="51"/>
     <w:lsdException w:name="List Table 7 Colorful Accent 6" w:uiPriority="52"/>
-    <w:lsdException w:name="Mention" w:semiHidden="1" w:unhideWhenUsed="1"/>
-    <w:lsdException w:name="Smart Hyperlink" w:semiHidden="1" w:unhideWhenUsed="1"/>
   </w:latentStyles>
   <w:style w:type="paragraph" w:default="1" w:styleId="Normal">
     <w:name w:val="Normal"/>

</xml_diff>